<commit_message>
1/11/21 - add and update
</commit_message>
<xml_diff>
--- a/g3Tools DataJalapeno System Design.docx
+++ b/g3Tools DataJalapeno System Design.docx
@@ -17,6 +17,42 @@
       </w:pPr>
       <w:r>
         <w:t>Table</w:t>
+      </w:r>
+    </w:p>
+    <w:p>
+      <w:pPr>
+        <w:pStyle w:val="ListParagraph"/>
+        <w:numPr>
+          <w:ilvl w:val="0"/>
+          <w:numId w:val="6"/>
+        </w:numPr>
+      </w:pPr>
+      <w:r>
+        <w:t xml:space="preserve">List of items is retrieved from database and put in Vuex store when list is created. If we route to another page and come back, the list should not refresh. </w:t>
+      </w:r>
+    </w:p>
+    <w:p>
+      <w:pPr>
+        <w:pStyle w:val="ListParagraph"/>
+        <w:numPr>
+          <w:ilvl w:val="0"/>
+          <w:numId w:val="6"/>
+        </w:numPr>
+      </w:pPr>
+      <w:r>
+        <w:t xml:space="preserve">List of items is maintained in store and is automatically refreshed every 10 minutes. </w:t>
+      </w:r>
+    </w:p>
+    <w:p>
+      <w:pPr>
+        <w:pStyle w:val="ListParagraph"/>
+        <w:numPr>
+          <w:ilvl w:val="0"/>
+          <w:numId w:val="6"/>
+        </w:numPr>
+      </w:pPr>
+      <w:r>
+        <w:t>User can manually refresh list at any time by clicking on the refresh action button on the list.</w:t>
       </w:r>
     </w:p>
     <w:p>
@@ -363,6 +399,7 @@
         </w:numPr>
       </w:pPr>
       <w:r>
+        <w:lastRenderedPageBreak/>
         <w:t>If save is successful, new saved record is returned from API</w:t>
       </w:r>
       <w:r>
@@ -426,7 +463,6 @@
         </w:numPr>
       </w:pPr>
       <w:r>
-        <w:lastRenderedPageBreak/>
         <w:t>Toast closes and nothing is added to database</w:t>
       </w:r>
     </w:p>
@@ -664,6 +700,119 @@
     </w:lvl>
   </w:abstractNum>
   <w:abstractNum w:abstractNumId="1" w15:restartNumberingAfterBreak="0">
+    <w:nsid w:val="10C87C38"/>
+    <w:multiLevelType w:val="hybridMultilevel"/>
+    <w:tmpl w:val="A3D81D96"/>
+    <w:lvl w:ilvl="0" w:tplc="04090001">
+      <w:start w:val="1"/>
+      <w:numFmt w:val="bullet"/>
+      <w:lvlText w:val=""/>
+      <w:lvlJc w:val="left"/>
+      <w:pPr>
+        <w:ind w:left="720" w:hanging="360"/>
+      </w:pPr>
+      <w:rPr>
+        <w:rFonts w:ascii="Symbol" w:hAnsi="Symbol" w:hint="default"/>
+      </w:rPr>
+    </w:lvl>
+    <w:lvl w:ilvl="1" w:tplc="04090003" w:tentative="1">
+      <w:start w:val="1"/>
+      <w:numFmt w:val="bullet"/>
+      <w:lvlText w:val="o"/>
+      <w:lvlJc w:val="left"/>
+      <w:pPr>
+        <w:ind w:left="1440" w:hanging="360"/>
+      </w:pPr>
+      <w:rPr>
+        <w:rFonts w:ascii="Courier New" w:hAnsi="Courier New" w:cs="Courier New" w:hint="default"/>
+      </w:rPr>
+    </w:lvl>
+    <w:lvl w:ilvl="2" w:tplc="04090005" w:tentative="1">
+      <w:start w:val="1"/>
+      <w:numFmt w:val="bullet"/>
+      <w:lvlText w:val=""/>
+      <w:lvlJc w:val="left"/>
+      <w:pPr>
+        <w:ind w:left="2160" w:hanging="360"/>
+      </w:pPr>
+      <w:rPr>
+        <w:rFonts w:ascii="Wingdings" w:hAnsi="Wingdings" w:hint="default"/>
+      </w:rPr>
+    </w:lvl>
+    <w:lvl w:ilvl="3" w:tplc="04090001" w:tentative="1">
+      <w:start w:val="1"/>
+      <w:numFmt w:val="bullet"/>
+      <w:lvlText w:val=""/>
+      <w:lvlJc w:val="left"/>
+      <w:pPr>
+        <w:ind w:left="2880" w:hanging="360"/>
+      </w:pPr>
+      <w:rPr>
+        <w:rFonts w:ascii="Symbol" w:hAnsi="Symbol" w:hint="default"/>
+      </w:rPr>
+    </w:lvl>
+    <w:lvl w:ilvl="4" w:tplc="04090003" w:tentative="1">
+      <w:start w:val="1"/>
+      <w:numFmt w:val="bullet"/>
+      <w:lvlText w:val="o"/>
+      <w:lvlJc w:val="left"/>
+      <w:pPr>
+        <w:ind w:left="3600" w:hanging="360"/>
+      </w:pPr>
+      <w:rPr>
+        <w:rFonts w:ascii="Courier New" w:hAnsi="Courier New" w:cs="Courier New" w:hint="default"/>
+      </w:rPr>
+    </w:lvl>
+    <w:lvl w:ilvl="5" w:tplc="04090005" w:tentative="1">
+      <w:start w:val="1"/>
+      <w:numFmt w:val="bullet"/>
+      <w:lvlText w:val=""/>
+      <w:lvlJc w:val="left"/>
+      <w:pPr>
+        <w:ind w:left="4320" w:hanging="360"/>
+      </w:pPr>
+      <w:rPr>
+        <w:rFonts w:ascii="Wingdings" w:hAnsi="Wingdings" w:hint="default"/>
+      </w:rPr>
+    </w:lvl>
+    <w:lvl w:ilvl="6" w:tplc="04090001" w:tentative="1">
+      <w:start w:val="1"/>
+      <w:numFmt w:val="bullet"/>
+      <w:lvlText w:val=""/>
+      <w:lvlJc w:val="left"/>
+      <w:pPr>
+        <w:ind w:left="5040" w:hanging="360"/>
+      </w:pPr>
+      <w:rPr>
+        <w:rFonts w:ascii="Symbol" w:hAnsi="Symbol" w:hint="default"/>
+      </w:rPr>
+    </w:lvl>
+    <w:lvl w:ilvl="7" w:tplc="04090003" w:tentative="1">
+      <w:start w:val="1"/>
+      <w:numFmt w:val="bullet"/>
+      <w:lvlText w:val="o"/>
+      <w:lvlJc w:val="left"/>
+      <w:pPr>
+        <w:ind w:left="5760" w:hanging="360"/>
+      </w:pPr>
+      <w:rPr>
+        <w:rFonts w:ascii="Courier New" w:hAnsi="Courier New" w:cs="Courier New" w:hint="default"/>
+      </w:rPr>
+    </w:lvl>
+    <w:lvl w:ilvl="8" w:tplc="04090005" w:tentative="1">
+      <w:start w:val="1"/>
+      <w:numFmt w:val="bullet"/>
+      <w:lvlText w:val=""/>
+      <w:lvlJc w:val="left"/>
+      <w:pPr>
+        <w:ind w:left="6480" w:hanging="360"/>
+      </w:pPr>
+      <w:rPr>
+        <w:rFonts w:ascii="Wingdings" w:hAnsi="Wingdings" w:hint="default"/>
+      </w:rPr>
+    </w:lvl>
+  </w:abstractNum>
+  <w:abstractNum w:abstractNumId="2" w15:restartNumberingAfterBreak="0">
     <w:nsid w:val="4DAE47CF"/>
     <w:multiLevelType w:val="multilevel"/>
     <w:tmpl w:val="25CEA94A"/>
@@ -777,7 +926,7 @@
       </w:pPr>
     </w:lvl>
   </w:abstractNum>
-  <w:abstractNum w:abstractNumId="2" w15:restartNumberingAfterBreak="0">
+  <w:abstractNum w:abstractNumId="3" w15:restartNumberingAfterBreak="0">
     <w:nsid w:val="67E76207"/>
     <w:multiLevelType w:val="hybridMultilevel"/>
     <w:tmpl w:val="D2EC387A"/>
@@ -890,7 +1039,7 @@
       </w:rPr>
     </w:lvl>
   </w:abstractNum>
-  <w:abstractNum w:abstractNumId="3" w15:restartNumberingAfterBreak="0">
+  <w:abstractNum w:abstractNumId="4" w15:restartNumberingAfterBreak="0">
     <w:nsid w:val="6A22560C"/>
     <w:multiLevelType w:val="hybridMultilevel"/>
     <w:tmpl w:val="166EE524"/>
@@ -1003,7 +1152,7 @@
       </w:rPr>
     </w:lvl>
   </w:abstractNum>
-  <w:abstractNum w:abstractNumId="4" w15:restartNumberingAfterBreak="0">
+  <w:abstractNum w:abstractNumId="5" w15:restartNumberingAfterBreak="0">
     <w:nsid w:val="709D778A"/>
     <w:multiLevelType w:val="hybridMultilevel"/>
     <w:tmpl w:val="9886C7F6"/>
@@ -1117,19 +1266,22 @@
     </w:lvl>
   </w:abstractNum>
   <w:num w:numId="1">
-    <w:abstractNumId w:val="3"/>
+    <w:abstractNumId w:val="4"/>
   </w:num>
   <w:num w:numId="2">
-    <w:abstractNumId w:val="1"/>
+    <w:abstractNumId w:val="2"/>
   </w:num>
   <w:num w:numId="3">
     <w:abstractNumId w:val="0"/>
   </w:num>
   <w:num w:numId="4">
-    <w:abstractNumId w:val="4"/>
+    <w:abstractNumId w:val="5"/>
   </w:num>
   <w:num w:numId="5">
-    <w:abstractNumId w:val="2"/>
+    <w:abstractNumId w:val="3"/>
+  </w:num>
+  <w:num w:numId="6">
+    <w:abstractNumId w:val="1"/>
   </w:num>
 </w:numbering>
 </file>

</xml_diff>